<commit_message>
modified:   http/manual/WebTools-User-Manual.docx 	modified:   http/manual/WebTools-User-Manual.odt 	modified:   http/manual/WebTools-User-Manual.pdf Release Candidate
</commit_message>
<xml_diff>
--- a/http/manual/WebTools-User-Manual.docx
+++ b/http/manual/WebTools-User-Manual.docx
@@ -2,11 +2,13 @@
 <file path=word/document.xml><?xml version="1.0" encoding="utf-8"?>
 <w:document xmlns:wpc="http://schemas.microsoft.com/office/word/2010/wordprocessingCanvas" xmlns:cx="http://schemas.microsoft.com/office/drawing/2014/chartex" xmlns:cx1="http://schemas.microsoft.com/office/drawing/2015/9/8/chartex" xmlns:mc="http://schemas.openxmlformats.org/markup-compatibility/2006" xmlns:o="urn:schemas-microsoft-com:office:office" xmlns:r="http://schemas.openxmlformats.org/officeDocument/2006/relationships" xmlns:m="http://schemas.openxmlformats.org/officeDocument/2006/math" xmlns:v="urn:schemas-microsoft-com:vml" xmlns:wp14="http://schemas.microsoft.com/office/word/2010/wordprocessingDrawing" xmlns:wp="http://schemas.openxmlformats.org/drawingml/2006/wordprocessingDrawing" xmlns:w10="urn:schemas-microsoft-com:office:word" xmlns:w="http://schemas.openxmlformats.org/wordprocessingml/2006/main" xmlns:w14="http://schemas.microsoft.com/office/word/2010/wordml" xmlns:w15="http://schemas.microsoft.com/office/word/2012/wordml" xmlns:w16se="http://schemas.microsoft.com/office/word/2015/wordml/symex" xmlns:wpg="http://schemas.microsoft.com/office/word/2010/wordprocessingGroup" xmlns:wpi="http://schemas.microsoft.com/office/word/2010/wordprocessingInk" xmlns:wne="http://schemas.microsoft.com/office/word/2006/wordml" xmlns:wps="http://schemas.microsoft.com/office/word/2010/wordprocessingShape" mc:Ignorable="w14 w15 w16se wp14">
   <w:body>
-    <w:bookmarkStart w:id="0" w:name="_Toc321147149" w:displacedByCustomXml="next"/>
-    <w:bookmarkStart w:id="1" w:name="_Toc318188227" w:displacedByCustomXml="next"/>
-    <w:bookmarkStart w:id="2" w:name="_Toc318188327" w:displacedByCustomXml="next"/>
-    <w:bookmarkStart w:id="3" w:name="_Toc318189312" w:displacedByCustomXml="next"/>
-    <w:bookmarkStart w:id="4" w:name="_Toc321147011" w:displacedByCustomXml="next"/>
+    <w:bookmarkStart w:id="0" w:name="_GoBack" w:displacedByCustomXml="next"/>
+    <w:bookmarkEnd w:id="0" w:displacedByCustomXml="next"/>
+    <w:bookmarkStart w:id="1" w:name="_Toc321147011" w:displacedByCustomXml="next"/>
+    <w:bookmarkStart w:id="2" w:name="_Toc318189312" w:displacedByCustomXml="next"/>
+    <w:bookmarkStart w:id="3" w:name="_Toc318188327" w:displacedByCustomXml="next"/>
+    <w:bookmarkStart w:id="4" w:name="_Toc318188227" w:displacedByCustomXml="next"/>
+    <w:bookmarkStart w:id="5" w:name="_Toc321147149" w:displacedByCustomXml="next"/>
     <w:sdt>
       <w:sdtPr>
         <w:rPr>
@@ -100,7 +102,7 @@
                                     <w:tag w:val=""/>
                                     <w:id w:val="-304397026"/>
                                     <w:placeholder>
-                                      <w:docPart w:val="51CA8CCAC77E4C188B1BEB2744933191"/>
+                                      <w:docPart w:val="BC55FB21F1B248479DBDAF5CE7052629"/>
                                     </w:placeholder>
                                     <w:dataBinding w:prefixMappings="xmlns:ns0='http://purl.org/dc/elements/1.1/' xmlns:ns1='http://schemas.openxmlformats.org/package/2006/metadata/core-properties' " w:xpath="/ns1:coreProperties[1]/ns0:creator[1]" w:storeItemID="{6C3C8BC8-F283-45AE-878A-BAB7291924A1}"/>
                                     <w:text/>
@@ -131,7 +133,7 @@
                                     <w:tag w:val=""/>
                                     <w:id w:val="-728219936"/>
                                     <w:placeholder>
-                                      <w:docPart w:val="96285F7EEDCC4F17B208EA4C2CE341E1"/>
+                                      <w:docPart w:val="45E2E454FADC4469BDFAD12F07E0D036"/>
                                     </w:placeholder>
                                     <w:dataBinding w:prefixMappings="xmlns:ns0='http://purl.org/dc/elements/1.1/' xmlns:ns1='http://schemas.openxmlformats.org/package/2006/metadata/core-properties' " w:xpath="/ns1:coreProperties[1]/ns1:keywords[1]" w:storeItemID="{6C3C8BC8-F283-45AE-878A-BAB7291924A1}"/>
                                     <w:text/>
@@ -154,7 +156,7 @@
                                       <w:rPr>
                                         <w:sz w:val="20"/>
                                       </w:rPr>
-                                      <w:t>5</w:t>
+                                      <w:t>6</w:t>
                                     </w:r>
                                   </w:sdtContent>
                                 </w:sdt>
@@ -173,7 +175,7 @@
                                     <w:tag w:val=""/>
                                     <w:id w:val="2032065285"/>
                                     <w:placeholder>
-                                      <w:docPart w:val="C067BCD59C0E44248A9E5D56A79AD95F"/>
+                                      <w:docPart w:val="4D4B18981B864E53A56B035F8F3F1BD5"/>
                                     </w:placeholder>
                                     <w:dataBinding w:prefixMappings="xmlns:ns0='http://schemas.microsoft.com/office/2006/coverPageProps' " w:xpath="/ns0:CoverPageProperties[1]/ns0:PublishDate[1]" w:storeItemID="{55AF091B-3C7A-41E3-B477-F2FDAA23CFDA}"/>
                                     <w:date w:fullDate="2016-09-01T00:00:00Z">
@@ -239,7 +241,7 @@
                               <w:tag w:val=""/>
                               <w:id w:val="-304397026"/>
                               <w:placeholder>
-                                <w:docPart w:val="51CA8CCAC77E4C188B1BEB2744933191"/>
+                                <w:docPart w:val="BC55FB21F1B248479DBDAF5CE7052629"/>
                               </w:placeholder>
                               <w:dataBinding w:prefixMappings="xmlns:ns0='http://purl.org/dc/elements/1.1/' xmlns:ns1='http://schemas.openxmlformats.org/package/2006/metadata/core-properties' " w:xpath="/ns1:coreProperties[1]/ns0:creator[1]" w:storeItemID="{6C3C8BC8-F283-45AE-878A-BAB7291924A1}"/>
                               <w:text/>
@@ -270,7 +272,7 @@
                               <w:tag w:val=""/>
                               <w:id w:val="-728219936"/>
                               <w:placeholder>
-                                <w:docPart w:val="96285F7EEDCC4F17B208EA4C2CE341E1"/>
+                                <w:docPart w:val="45E2E454FADC4469BDFAD12F07E0D036"/>
                               </w:placeholder>
                               <w:dataBinding w:prefixMappings="xmlns:ns0='http://purl.org/dc/elements/1.1/' xmlns:ns1='http://schemas.openxmlformats.org/package/2006/metadata/core-properties' " w:xpath="/ns1:coreProperties[1]/ns1:keywords[1]" w:storeItemID="{6C3C8BC8-F283-45AE-878A-BAB7291924A1}"/>
                               <w:text/>
@@ -293,7 +295,7 @@
                                 <w:rPr>
                                   <w:sz w:val="20"/>
                                 </w:rPr>
-                                <w:t>5</w:t>
+                                <w:t>6</w:t>
                               </w:r>
                             </w:sdtContent>
                           </w:sdt>
@@ -312,7 +314,7 @@
                               <w:tag w:val=""/>
                               <w:id w:val="2032065285"/>
                               <w:placeholder>
-                                <w:docPart w:val="C067BCD59C0E44248A9E5D56A79AD95F"/>
+                                <w:docPart w:val="4D4B18981B864E53A56B035F8F3F1BD5"/>
                               </w:placeholder>
                               <w:dataBinding w:prefixMappings="xmlns:ns0='http://schemas.microsoft.com/office/2006/coverPageProps' " w:xpath="/ns0:CoverPageProperties[1]/ns0:PublishDate[1]" w:storeItemID="{55AF091B-3C7A-41E3-B477-F2FDAA23CFDA}"/>
                               <w:date w:fullDate="2016-09-01T00:00:00Z">
@@ -677,12 +679,12 @@
         </w:p>
       </w:sdtContent>
     </w:sdt>
-    <w:bookmarkEnd w:id="0" w:displacedByCustomXml="next"/>
     <w:bookmarkEnd w:id="1" w:displacedByCustomXml="next"/>
     <w:bookmarkEnd w:id="2" w:displacedByCustomXml="next"/>
     <w:bookmarkEnd w:id="3" w:displacedByCustomXml="next"/>
     <w:bookmarkEnd w:id="4" w:displacedByCustomXml="next"/>
-    <w:bookmarkStart w:id="5" w:name="_Toc462472514" w:displacedByCustomXml="next"/>
+    <w:bookmarkEnd w:id="5" w:displacedByCustomXml="next"/>
+    <w:bookmarkStart w:id="6" w:name="_Toc474750589" w:displacedByCustomXml="next"/>
     <w:sdt>
       <w:sdtPr>
         <w:rPr>
@@ -709,7 +711,7 @@
           <w:r>
             <w:t>Contents</w:t>
           </w:r>
-          <w:bookmarkEnd w:id="5"/>
+          <w:bookmarkEnd w:id="6"/>
         </w:p>
         <w:p>
           <w:pPr>
@@ -735,7 +737,7 @@
           <w:r>
             <w:fldChar w:fldCharType="separate"/>
           </w:r>
-          <w:hyperlink w:anchor="_Toc462472514" w:history="1">
+          <w:hyperlink w:anchor="_Toc474750589" w:history="1">
             <w:r>
               <w:rPr>
                 <w:rStyle w:val="Hyperlink"/>
@@ -762,7 +764,7 @@
                 <w:noProof/>
                 <w:webHidden/>
               </w:rPr>
-              <w:instrText xml:space="preserve"> PAGEREF _Toc462472514 \h </w:instrText>
+              <w:instrText xml:space="preserve"> PAGEREF _Toc474750589 \h </w:instrText>
             </w:r>
             <w:r>
               <w:rPr>
@@ -808,7 +810,7 @@
               <w:lang w:val="en-AU" w:eastAsia="en-AU"/>
             </w:rPr>
           </w:pPr>
-          <w:hyperlink w:anchor="_Toc462472515" w:history="1">
+          <w:hyperlink w:anchor="_Toc474750590" w:history="1">
             <w:r>
               <w:rPr>
                 <w:rStyle w:val="Hyperlink"/>
@@ -835,7 +837,7 @@
                 <w:noProof/>
                 <w:webHidden/>
               </w:rPr>
-              <w:instrText xml:space="preserve"> PAGEREF _Toc462472515 \h </w:instrText>
+              <w:instrText xml:space="preserve"> PAGEREF _Toc474750590 \h </w:instrText>
             </w:r>
             <w:r>
               <w:rPr>
@@ -881,7 +883,7 @@
               <w:lang w:val="en-AU" w:eastAsia="en-AU"/>
             </w:rPr>
           </w:pPr>
-          <w:hyperlink w:anchor="_Toc462472516" w:history="1">
+          <w:hyperlink w:anchor="_Toc474750591" w:history="1">
             <w:r>
               <w:rPr>
                 <w:rStyle w:val="Hyperlink"/>
@@ -908,7 +910,7 @@
                 <w:noProof/>
                 <w:webHidden/>
               </w:rPr>
-              <w:instrText xml:space="preserve"> PAGEREF _Toc462472516 \h </w:instrText>
+              <w:instrText xml:space="preserve"> PAGEREF _Toc474750591 \h </w:instrText>
             </w:r>
             <w:r>
               <w:rPr>
@@ -954,7 +956,7 @@
               <w:lang w:val="en-AU" w:eastAsia="en-AU"/>
             </w:rPr>
           </w:pPr>
-          <w:hyperlink w:anchor="_Toc462472517" w:history="1">
+          <w:hyperlink w:anchor="_Toc474750592" w:history="1">
             <w:r>
               <w:rPr>
                 <w:rStyle w:val="Hyperlink"/>
@@ -981,7 +983,7 @@
                 <w:noProof/>
                 <w:webHidden/>
               </w:rPr>
-              <w:instrText xml:space="preserve"> PAGEREF _Toc462472517 \h </w:instrText>
+              <w:instrText xml:space="preserve"> PAGEREF _Toc474750592 \h </w:instrText>
             </w:r>
             <w:r>
               <w:rPr>
@@ -1027,7 +1029,7 @@
               <w:lang w:val="en-AU" w:eastAsia="en-AU"/>
             </w:rPr>
           </w:pPr>
-          <w:hyperlink w:anchor="_Toc462472518" w:history="1">
+          <w:hyperlink w:anchor="_Toc474750593" w:history="1">
             <w:r>
               <w:rPr>
                 <w:rStyle w:val="Hyperlink"/>
@@ -1054,7 +1056,7 @@
                 <w:noProof/>
                 <w:webHidden/>
               </w:rPr>
-              <w:instrText xml:space="preserve"> PAGEREF _Toc462472518 \h </w:instrText>
+              <w:instrText xml:space="preserve"> PAGEREF _Toc474750593 \h </w:instrText>
             </w:r>
             <w:r>
               <w:rPr>
@@ -1100,7 +1102,7 @@
               <w:lang w:val="en-AU" w:eastAsia="en-AU"/>
             </w:rPr>
           </w:pPr>
-          <w:hyperlink w:anchor="_Toc462472519" w:history="1">
+          <w:hyperlink w:anchor="_Toc474750594" w:history="1">
             <w:r>
               <w:rPr>
                 <w:rStyle w:val="Hyperlink"/>
@@ -1127,7 +1129,7 @@
                 <w:noProof/>
                 <w:webHidden/>
               </w:rPr>
-              <w:instrText xml:space="preserve"> PAGEREF _Toc462472519 \h </w:instrText>
+              <w:instrText xml:space="preserve"> PAGEREF _Toc474750594 \h </w:instrText>
             </w:r>
             <w:r>
               <w:rPr>
@@ -1173,7 +1175,7 @@
               <w:lang w:val="en-AU" w:eastAsia="en-AU"/>
             </w:rPr>
           </w:pPr>
-          <w:hyperlink w:anchor="_Toc462472520" w:history="1">
+          <w:hyperlink w:anchor="_Toc474750595" w:history="1">
             <w:r>
               <w:rPr>
                 <w:rStyle w:val="Hyperlink"/>
@@ -1200,7 +1202,7 @@
                 <w:noProof/>
                 <w:webHidden/>
               </w:rPr>
-              <w:instrText xml:space="preserve"> PAGEREF _Toc462472520 \h </w:instrText>
+              <w:instrText xml:space="preserve"> PAGEREF _Toc474750595 \h </w:instrText>
             </w:r>
             <w:r>
               <w:rPr>
@@ -1246,7 +1248,7 @@
               <w:lang w:val="en-AU" w:eastAsia="en-AU"/>
             </w:rPr>
           </w:pPr>
-          <w:hyperlink w:anchor="_Toc462472521" w:history="1">
+          <w:hyperlink w:anchor="_Toc474750596" w:history="1">
             <w:r>
               <w:rPr>
                 <w:rStyle w:val="Hyperlink"/>
@@ -1273,7 +1275,7 @@
                 <w:noProof/>
                 <w:webHidden/>
               </w:rPr>
-              <w:instrText xml:space="preserve"> PAGEREF _Toc462472521 \h </w:instrText>
+              <w:instrText xml:space="preserve"> PAGEREF _Toc474750596 \h </w:instrText>
             </w:r>
             <w:r>
               <w:rPr>
@@ -1321,7 +1323,7 @@
               <w:lang w:val="en-AU" w:eastAsia="en-AU"/>
             </w:rPr>
           </w:pPr>
-          <w:hyperlink w:anchor="_Toc462472522" w:history="1">
+          <w:hyperlink w:anchor="_Toc474750597" w:history="1">
             <w:r>
               <w:rPr>
                 <w:rStyle w:val="Hyperlink"/>
@@ -1348,7 +1350,7 @@
                 <w:noProof/>
                 <w:webHidden/>
               </w:rPr>
-              <w:instrText xml:space="preserve"> PAGEREF _Toc462472522 \h </w:instrText>
+              <w:instrText xml:space="preserve"> PAGEREF _Toc474750597 \h </w:instrText>
             </w:r>
             <w:r>
               <w:rPr>
@@ -1396,7 +1398,7 @@
               <w:lang w:val="en-AU" w:eastAsia="en-AU"/>
             </w:rPr>
           </w:pPr>
-          <w:hyperlink w:anchor="_Toc462472523" w:history="1">
+          <w:hyperlink w:anchor="_Toc474750598" w:history="1">
             <w:r>
               <w:rPr>
                 <w:rStyle w:val="Hyperlink"/>
@@ -1423,7 +1425,7 @@
                 <w:noProof/>
                 <w:webHidden/>
               </w:rPr>
-              <w:instrText xml:space="preserve"> PAGEREF _Toc462472523 \h </w:instrText>
+              <w:instrText xml:space="preserve"> PAGEREF _Toc474750598 \h </w:instrText>
             </w:r>
             <w:r>
               <w:rPr>
@@ -1469,13 +1471,13 @@
               <w:lang w:val="en-AU" w:eastAsia="en-AU"/>
             </w:rPr>
           </w:pPr>
-          <w:hyperlink w:anchor="_Toc462472524" w:history="1">
+          <w:hyperlink w:anchor="_Toc474750599" w:history="1">
             <w:r>
               <w:rPr>
                 <w:rStyle w:val="Hyperlink"/>
                 <w:noProof/>
               </w:rPr>
-              <w:t>8. Find Missing</w:t>
+              <w:t>8. Find Media</w:t>
             </w:r>
             <w:r>
               <w:rPr>
@@ -1496,7 +1498,7 @@
                 <w:noProof/>
                 <w:webHidden/>
               </w:rPr>
-              <w:instrText xml:space="preserve"> PAGEREF _Toc462472524 \h </w:instrText>
+              <w:instrText xml:space="preserve"> PAGEREF _Toc474750599 \h </w:instrText>
             </w:r>
             <w:r>
               <w:rPr>
@@ -1542,7 +1544,7 @@
               <w:lang w:val="en-AU" w:eastAsia="en-AU"/>
             </w:rPr>
           </w:pPr>
-          <w:hyperlink w:anchor="_Toc462472525" w:history="1">
+          <w:hyperlink w:anchor="_Toc474750600" w:history="1">
             <w:r>
               <w:rPr>
                 <w:rStyle w:val="Hyperlink"/>
@@ -1569,7 +1571,7 @@
                 <w:noProof/>
                 <w:webHidden/>
               </w:rPr>
-              <w:instrText xml:space="preserve"> PAGEREF _Toc462472525 \h </w:instrText>
+              <w:instrText xml:space="preserve"> PAGEREF _Toc474750600 \h </w:instrText>
             </w:r>
             <w:r>
               <w:rPr>
@@ -1615,7 +1617,7 @@
               <w:lang w:val="en-AU" w:eastAsia="en-AU"/>
             </w:rPr>
           </w:pPr>
-          <w:hyperlink w:anchor="_Toc462472526" w:history="1">
+          <w:hyperlink w:anchor="_Toc474750601" w:history="1">
             <w:r>
               <w:rPr>
                 <w:rStyle w:val="Hyperlink"/>
@@ -1642,7 +1644,7 @@
                 <w:noProof/>
                 <w:webHidden/>
               </w:rPr>
-              <w:instrText xml:space="preserve"> PAGEREF _Toc462472526 \h </w:instrText>
+              <w:instrText xml:space="preserve"> PAGEREF _Toc474750601 \h </w:instrText>
             </w:r>
             <w:r>
               <w:rPr>
@@ -1687,11 +1689,11 @@
       <w:pPr>
         <w:pStyle w:val="Heading4"/>
       </w:pPr>
-      <w:bookmarkStart w:id="6" w:name="_Toc449576546"/>
+      <w:bookmarkStart w:id="7" w:name="_Toc449576546"/>
       <w:r>
         <w:t>Preface</w:t>
       </w:r>
-      <w:bookmarkEnd w:id="6"/>
+      <w:bookmarkEnd w:id="7"/>
     </w:p>
     <w:p>
       <w:pPr>
@@ -1731,14 +1733,14 @@
       <w:pPr>
         <w:pStyle w:val="Heading2"/>
       </w:pPr>
-      <w:bookmarkStart w:id="7" w:name="_Toc449576547"/>
-      <w:bookmarkStart w:id="8" w:name="_Toc462472515"/>
+      <w:bookmarkStart w:id="8" w:name="_Toc449576547"/>
+      <w:bookmarkStart w:id="9" w:name="_Toc474750590"/>
       <w:r>
         <w:lastRenderedPageBreak/>
         <w:t>1. Getting Started</w:t>
       </w:r>
-      <w:bookmarkEnd w:id="7"/>
       <w:bookmarkEnd w:id="8"/>
+      <w:bookmarkEnd w:id="9"/>
     </w:p>
     <w:p>
       <w:pPr>
@@ -1863,7 +1865,7 @@
           <w:lang w:val="en-AU" w:eastAsia="en-AU"/>
         </w:rPr>
         <w:drawing>
-          <wp:inline distT="0" distB="0" distL="0" distR="0" wp14:anchorId="42AD1CF9" wp14:editId="063D4810">
+          <wp:inline distT="0" distB="0" distL="0" distR="0" wp14:anchorId="02973CEF" wp14:editId="7F094402">
             <wp:extent cx="5295600" cy="2929277"/>
             <wp:effectExtent l="0" t="0" r="95885" b="99695"/>
             <wp:docPr id="4" name="Picture 8"/>
@@ -2091,7 +2093,7 @@
           <w:sz w:val="36"/>
         </w:rPr>
       </w:pPr>
-      <w:bookmarkStart w:id="9" w:name="_Toc449576548"/>
+      <w:bookmarkStart w:id="10" w:name="_Toc449576548"/>
       <w:r>
         <w:br w:type="page"/>
       </w:r>
@@ -2100,19 +2102,19 @@
       <w:pPr>
         <w:pStyle w:val="Heading2"/>
       </w:pPr>
-      <w:bookmarkStart w:id="10" w:name="_Toc462472516"/>
+      <w:bookmarkStart w:id="11" w:name="_Toc474750591"/>
       <w:r>
         <w:lastRenderedPageBreak/>
         <w:t xml:space="preserve">2. </w:t>
       </w:r>
-      <w:bookmarkEnd w:id="9"/>
+      <w:bookmarkEnd w:id="10"/>
       <w:r>
         <w:t>Choose Module</w:t>
       </w:r>
       <w:r>
         <w:t xml:space="preserve"> Menu</w:t>
       </w:r>
-      <w:bookmarkEnd w:id="10"/>
+      <w:bookmarkEnd w:id="11"/>
     </w:p>
     <w:p>
       <w:pPr>
@@ -2132,7 +2134,7 @@
           <w:lang w:val="en-AU" w:eastAsia="en-AU"/>
         </w:rPr>
         <w:drawing>
-          <wp:inline distT="0" distB="0" distL="0" distR="0">
+          <wp:inline distT="0" distB="0" distL="0" distR="0" wp14:anchorId="218300DC" wp14:editId="39C4B357">
             <wp:extent cx="5287113" cy="2715003"/>
             <wp:effectExtent l="0" t="0" r="104140" b="104775"/>
             <wp:docPr id="3" name="Picture 3"/>
@@ -2276,12 +2278,12 @@
       <w:pPr>
         <w:pStyle w:val="Heading2"/>
       </w:pPr>
-      <w:bookmarkStart w:id="11" w:name="_Toc462472517"/>
+      <w:bookmarkStart w:id="12" w:name="_Toc474750592"/>
       <w:r>
         <w:lastRenderedPageBreak/>
         <w:t>3. Options Menu</w:t>
       </w:r>
-      <w:bookmarkEnd w:id="11"/>
+      <w:bookmarkEnd w:id="12"/>
     </w:p>
     <w:p>
       <w:pPr>
@@ -2295,7 +2297,7 @@
           <w:lang w:val="en-AU" w:eastAsia="en-AU"/>
         </w:rPr>
         <w:drawing>
-          <wp:inline distT="0" distB="0" distL="0" distR="0">
+          <wp:inline distT="0" distB="0" distL="0" distR="0" wp14:anchorId="4A20EC05" wp14:editId="6C0B465E">
             <wp:extent cx="5287113" cy="2715003"/>
             <wp:effectExtent l="0" t="0" r="8890" b="9525"/>
             <wp:docPr id="23" name="Picture 23"/>
@@ -2451,12 +2453,12 @@
       <w:pPr>
         <w:pStyle w:val="Heading2"/>
       </w:pPr>
-      <w:bookmarkStart w:id="12" w:name="_Toc462472518"/>
+      <w:bookmarkStart w:id="13" w:name="_Toc474750593"/>
       <w:r>
         <w:lastRenderedPageBreak/>
         <w:t>4. Help Menu</w:t>
       </w:r>
-      <w:bookmarkEnd w:id="12"/>
+      <w:bookmarkEnd w:id="13"/>
     </w:p>
     <w:p>
       <w:pPr>
@@ -2473,7 +2475,7 @@
           <w:lang w:val="en-AU" w:eastAsia="en-AU"/>
         </w:rPr>
         <w:drawing>
-          <wp:inline distT="0" distB="0" distL="0" distR="0">
+          <wp:inline distT="0" distB="0" distL="0" distR="0" wp14:anchorId="07977A17" wp14:editId="5933743C">
             <wp:extent cx="5287113" cy="2581635"/>
             <wp:effectExtent l="0" t="0" r="104140" b="104775"/>
             <wp:docPr id="25" name="Picture 25"/>
@@ -2594,7 +2596,7 @@
       <w:pPr>
         <w:pStyle w:val="Heading2"/>
       </w:pPr>
-      <w:bookmarkStart w:id="13" w:name="_Toc462472519"/>
+      <w:bookmarkStart w:id="14" w:name="_Toc474750594"/>
       <w:r>
         <w:lastRenderedPageBreak/>
         <w:t>5</w:t>
@@ -2602,7 +2604,7 @@
       <w:r>
         <w:t>. Subtitle Management</w:t>
       </w:r>
-      <w:bookmarkEnd w:id="13"/>
+      <w:bookmarkEnd w:id="14"/>
     </w:p>
     <w:p>
       <w:pPr>
@@ -2620,21 +2622,25 @@
         <w:t xml:space="preserve">You will notice the Menu bar now also has </w:t>
       </w:r>
       <w:r>
+        <w:t xml:space="preserve">a </w:t>
+      </w:r>
+      <w:r>
         <w:rPr>
           <w:rStyle w:val="Style3Char"/>
         </w:rPr>
         <w:t>Subtitle Management</w:t>
       </w:r>
       <w:r>
-        <w:t xml:space="preserve"> which is clickable and will refresh the Subtitle Management page.</w:t>
-      </w:r>
-    </w:p>
-    <w:p>
-      <w:pPr>
-        <w:pStyle w:val="Style2"/>
-      </w:pPr>
-      <w:r>
-        <w:t>You may also notice a preferences option in the Options menu. This will allow you to set a number of options including the number of items to show on each page of files/subtitles.</w:t>
+        <w:t xml:space="preserve"> </w:t>
+      </w:r>
+      <w:r>
+        <w:t xml:space="preserve">drop down menu </w:t>
+      </w:r>
+      <w:r>
+        <w:t xml:space="preserve">which </w:t>
+      </w:r>
+      <w:r>
+        <w:t>will allow you to refresh the Subtitle Management page or switch to another module.</w:t>
       </w:r>
     </w:p>
     <w:p>
@@ -2681,7 +2687,13 @@
         <w:t>Preferences</w:t>
       </w:r>
       <w:r>
-        <w:t xml:space="preserve"> menu item that will open the preferences page for Subtitle Management.</w:t>
+        <w:t xml:space="preserve"> menu item that will open the preferences page for Subtitle Management</w:t>
+      </w:r>
+      <w:r>
+        <w:t>, as shown below</w:t>
+      </w:r>
+      <w:r>
+        <w:t>.</w:t>
       </w:r>
     </w:p>
     <w:p>
@@ -2699,9 +2711,9 @@
           <w:lang w:val="en-AU" w:eastAsia="en-AU"/>
         </w:rPr>
         <w:drawing>
-          <wp:inline distT="0" distB="0" distL="0" distR="0">
-            <wp:extent cx="5486400" cy="3291840"/>
-            <wp:effectExtent l="0" t="0" r="95250" b="99060"/>
+          <wp:inline distT="0" distB="0" distL="0" distR="0" wp14:anchorId="25FEFE43" wp14:editId="426D095C">
+            <wp:extent cx="5284800" cy="3513600"/>
+            <wp:effectExtent l="0" t="0" r="87630" b="86995"/>
             <wp:docPr id="5" name="Picture 5"/>
             <wp:cNvGraphicFramePr>
               <a:graphicFrameLocks xmlns:a="http://schemas.openxmlformats.org/drawingml/2006/main" noChangeAspect="1"/>
@@ -2728,7 +2740,7 @@
                   <pic:spPr>
                     <a:xfrm>
                       <a:off x="0" y="0"/>
-                      <a:ext cx="5486400" cy="3291840"/>
+                      <a:ext cx="5284800" cy="3513600"/>
                     </a:xfrm>
                     <a:prstGeom prst="rect">
                       <a:avLst/>
@@ -2790,6 +2802,29 @@
         <w:t>3.</w:t>
       </w:r>
       <w:r>
+        <w:t xml:space="preserve"> This will hide all files that do not have any subtitles associated with them</w:t>
+      </w:r>
+      <w:r>
+        <w:t>.</w:t>
+      </w:r>
+    </w:p>
+    <w:p>
+      <w:pPr>
+        <w:pStyle w:val="Style2"/>
+      </w:pPr>
+      <w:r>
+        <w:rPr>
+          <w:rStyle w:val="Style3Char"/>
+        </w:rPr>
+        <w:t>4</w:t>
+      </w:r>
+      <w:r>
+        <w:rPr>
+          <w:rStyle w:val="Style3Char"/>
+        </w:rPr>
+        <w:t>.</w:t>
+      </w:r>
+      <w:r>
         <w:t xml:space="preserve"> This will show only files with multiple subtitles and languages in the list.</w:t>
       </w:r>
     </w:p>
@@ -2801,7 +2836,13 @@
         <w:rPr>
           <w:rStyle w:val="Style3Char"/>
         </w:rPr>
-        <w:t>4.</w:t>
+        <w:t>5</w:t>
+      </w:r>
+      <w:r>
+        <w:rPr>
+          <w:rStyle w:val="Style3Char"/>
+        </w:rPr>
+        <w:t>.</w:t>
       </w:r>
       <w:r>
         <w:t xml:space="preserve"> This will include debug information in the WebTools logs.</w:t>
@@ -2815,7 +2856,13 @@
         <w:rPr>
           <w:rStyle w:val="Style3Char"/>
         </w:rPr>
-        <w:t>5.</w:t>
+        <w:t>6</w:t>
+      </w:r>
+      <w:r>
+        <w:rPr>
+          <w:rStyle w:val="Style3Char"/>
+        </w:rPr>
+        <w:t>.</w:t>
       </w:r>
       <w:r>
         <w:t xml:space="preserve"> This allows for the number of items to be displayed on the page.</w:t>
@@ -2844,68 +2891,12 @@
         <w:pStyle w:val="Style2"/>
       </w:pPr>
       <w:r>
-        <w:t>The following columns will also be shown.</w:t>
-      </w:r>
-    </w:p>
-    <w:p>
-      <w:pPr>
-        <w:pStyle w:val="Style2"/>
-      </w:pPr>
-      <w:r>
-        <w:rPr>
-          <w:rStyle w:val="Style3Char"/>
-        </w:rPr>
-        <w:t>Lang.</w:t>
-      </w:r>
-      <w:r>
-        <w:t xml:space="preserve"> - the language of the subtitle will be shown, if it is known.</w:t>
-      </w:r>
-    </w:p>
-    <w:p>
-      <w:pPr>
-        <w:pStyle w:val="Style2"/>
-      </w:pPr>
-      <w:r>
-        <w:rPr>
-          <w:rStyle w:val="Style3Char"/>
-        </w:rPr>
-        <w:t xml:space="preserve">Location </w:t>
-      </w:r>
-      <w:r>
-        <w:t>- This describes where the subtitle will be found. Sidecar means it is an external file. Embedded means the subtitle file is a part of the video file itself.</w:t>
-      </w:r>
-    </w:p>
-    <w:p>
-      <w:pPr>
-        <w:pStyle w:val="Style2"/>
-      </w:pPr>
-      <w:r>
-        <w:rPr>
-          <w:rStyle w:val="Style3Char"/>
-        </w:rPr>
-        <w:t xml:space="preserve">Codec </w:t>
-      </w:r>
-      <w:r>
-        <w:t>- this describes the format that the subtitle uses.</w:t>
-      </w:r>
-    </w:p>
-    <w:p>
-      <w:pPr>
-        <w:pStyle w:val="Style2"/>
-      </w:pPr>
-      <w:r>
-        <w:t>You will also see a number of buttons:</w:t>
-      </w:r>
-    </w:p>
-    <w:p>
-      <w:pPr>
-        <w:pStyle w:val="Style2"/>
-      </w:pPr>
-    </w:p>
-    <w:p>
-      <w:pPr>
-        <w:pStyle w:val="TextItalic"/>
-        <w:jc w:val="center"/>
+        <w:t>You will also be able to search your files by name by entering your search terms into the search box provided at the top of the page. The current library name is listed above the search box.</w:t>
+      </w:r>
+    </w:p>
+    <w:p>
+      <w:pPr>
+        <w:pStyle w:val="Style2"/>
       </w:pPr>
       <w:r>
         <w:rPr>
@@ -2913,10 +2904,10 @@
           <w:lang w:val="en-AU" w:eastAsia="en-AU"/>
         </w:rPr>
         <w:drawing>
-          <wp:inline distT="0" distB="0" distL="0" distR="0">
-            <wp:extent cx="5160221" cy="2324424"/>
-            <wp:effectExtent l="0" t="0" r="97790" b="95250"/>
-            <wp:docPr id="12" name="Picture 12"/>
+          <wp:inline distT="0" distB="0" distL="0" distR="0" wp14:anchorId="6C0CF106" wp14:editId="478774E1">
+            <wp:extent cx="5284800" cy="2559600"/>
+            <wp:effectExtent l="0" t="0" r="87630" b="88900"/>
+            <wp:docPr id="2" name="Picture 2"/>
             <wp:cNvGraphicFramePr>
               <a:graphicFrameLocks xmlns:a="http://schemas.openxmlformats.org/drawingml/2006/main" noChangeAspect="1"/>
             </wp:cNvGraphicFramePr>
@@ -2924,7 +2915,7 @@
               <a:graphicData uri="http://schemas.openxmlformats.org/drawingml/2006/picture">
                 <pic:pic xmlns:pic="http://schemas.openxmlformats.org/drawingml/2006/picture">
                   <pic:nvPicPr>
-                    <pic:cNvPr id="12" name="Image 05 Rev1.3.png"/>
+                    <pic:cNvPr id="2" name="Image 02 Rev1.6.png"/>
                     <pic:cNvPicPr/>
                   </pic:nvPicPr>
                   <pic:blipFill>
@@ -2942,7 +2933,7 @@
                   <pic:spPr>
                     <a:xfrm>
                       <a:off x="0" y="0"/>
-                      <a:ext cx="5160221" cy="2324424"/>
+                      <a:ext cx="5284800" cy="2559600"/>
                     </a:xfrm>
                     <a:prstGeom prst="rect">
                       <a:avLst/>
@@ -2960,7 +2951,20 @@
         </w:drawing>
       </w:r>
     </w:p>
-    <w:p/>
+    <w:p>
+      <w:pPr>
+        <w:pStyle w:val="Style2"/>
+      </w:pPr>
+      <w:r>
+        <w:t>The following columns will also be shown</w:t>
+      </w:r>
+      <w:r>
+        <w:t xml:space="preserve"> for each item in the list that contains a subtitle</w:t>
+      </w:r>
+      <w:r>
+        <w:t>.</w:t>
+      </w:r>
+    </w:p>
     <w:p>
       <w:pPr>
         <w:pStyle w:val="Style2"/>
@@ -2969,10 +2973,10 @@
         <w:rPr>
           <w:rStyle w:val="Style3Char"/>
         </w:rPr>
-        <w:t>1.</w:t>
-      </w:r>
-      <w:r>
-        <w:t xml:space="preserve"> Select all will checkmark all external subtitles listed under the file name.</w:t>
+        <w:t>Lang.</w:t>
+      </w:r>
+      <w:r>
+        <w:t xml:space="preserve"> - the language of the subtitle will be shown, if it is known.</w:t>
       </w:r>
     </w:p>
     <w:p>
@@ -2983,10 +2987,13 @@
         <w:rPr>
           <w:rStyle w:val="Style3Char"/>
         </w:rPr>
-        <w:t>2.</w:t>
-      </w:r>
-      <w:r>
-        <w:t xml:space="preserve"> Clear selection will clear all check marked subtitles under the file name.</w:t>
+        <w:t xml:space="preserve">Location </w:t>
+      </w:r>
+      <w:r>
+        <w:t>- This describes where the subtitle will be found. Sidecar means it is an external file. Embedded means the subtitle file is a part of the video file itself.</w:t>
+      </w:r>
+      <w:r>
+        <w:t xml:space="preserve"> Subtitles that are ‘burned’ into the video stream cannot be displayed.</w:t>
       </w:r>
     </w:p>
     <w:p>
@@ -2997,163 +3004,261 @@
         <w:rPr>
           <w:rStyle w:val="Style3Char"/>
         </w:rPr>
-        <w:t>3.</w:t>
-      </w:r>
-      <w:r>
-        <w:t xml:space="preserve"> Delete selected will delete all subtitles that have been check marked.</w:t>
-      </w:r>
-    </w:p>
-    <w:p>
-      <w:pPr>
-        <w:pStyle w:val="Style2"/>
-      </w:pPr>
-      <w:r>
-        <w:rPr>
-          <w:rStyle w:val="Style3Char"/>
-        </w:rPr>
-        <w:t>4.</w:t>
-      </w:r>
-      <w:r>
-        <w:t xml:space="preserve"> Upload Subtitle will allow you to upload a subtitle file to your Plex media folder for inclusion in your Plex library.</w:t>
-      </w:r>
-    </w:p>
-    <w:p>
-      <w:pPr>
-        <w:pStyle w:val="Style2"/>
-      </w:pPr>
-      <w:r>
-        <w:rPr>
-          <w:rStyle w:val="Style3Char"/>
-        </w:rPr>
-        <w:t>Note:</w:t>
-      </w:r>
-      <w:r>
-        <w:t xml:space="preserve"> </w:t>
-      </w:r>
-      <w:r>
-        <w:rPr>
-          <w:rStyle w:val="SubtleEmphasis"/>
-        </w:rPr>
-        <w:t>You should ensure that the subtitle file is correctly named (exactly like your video file name) and is in a supported format before you upload it to your Plex folder.</w:t>
-      </w:r>
-    </w:p>
-    <w:p>
-      <w:pPr>
-        <w:pStyle w:val="Style2"/>
-      </w:pPr>
-      <w:r>
-        <w:rPr>
-          <w:rStyle w:val="SubtleEmphasis"/>
-        </w:rPr>
-        <w:t>If you fail to do that, then Plex may not be able to recognize the file correctly and you may have issues locating the subtitle to use in Plex.</w:t>
-      </w:r>
-    </w:p>
-    <w:p>
-      <w:pPr>
-        <w:pStyle w:val="Style2"/>
-      </w:pPr>
-      <w:r>
-        <w:rPr>
-          <w:rStyle w:val="SubtleEmphasis"/>
-        </w:rPr>
-        <w:t>If in doubt or if you spot an issue with the file you just uploaded, you may delete it by selecting the file in the list and then clicking on the Delete Selected button.</w:t>
-      </w:r>
-    </w:p>
-    <w:p>
-      <w:pPr>
-        <w:pStyle w:val="Style2"/>
-      </w:pPr>
-      <w:r>
-        <w:rPr>
-          <w:rStyle w:val="Style3Char"/>
-        </w:rPr>
-        <w:lastRenderedPageBreak/>
-        <w:t>5.</w:t>
-      </w:r>
-      <w:r>
-        <w:t xml:space="preserve"> View will open and display the contents of the subtitle file where possible. This button will not be visible if the subtitle file is embedded or the subtitle is in a graphical format.</w:t>
-      </w:r>
-    </w:p>
-    <w:p>
-      <w:pPr>
-        <w:pStyle w:val="Style2"/>
-      </w:pPr>
-      <w:r>
-        <w:rPr>
-          <w:rStyle w:val="Style3Char"/>
-        </w:rPr>
-        <w:t>6</w:t>
-      </w:r>
-      <w:r>
-        <w:rPr>
-          <w:rStyle w:val="Style3Char"/>
-        </w:rPr>
-        <w:t>.</w:t>
-      </w:r>
-      <w:r>
-        <w:t xml:space="preserve"> The download button will appear </w:t>
-      </w:r>
-      <w:r>
-        <w:rPr>
-          <w:rStyle w:val="Style2Char"/>
-        </w:rPr>
-        <w:t>when you have an external subtitle file that you have uploaded or one that has been added by a Plex agent</w:t>
-      </w:r>
-      <w:r>
-        <w:rPr>
-          <w:rStyle w:val="Style2Char"/>
-        </w:rPr>
-        <w:t>. This will allow you to download the subtitle</w:t>
-      </w:r>
-      <w:r>
-        <w:rPr>
-          <w:rStyle w:val="Style2Char"/>
-        </w:rPr>
-        <w:t xml:space="preserve"> file to your local file system.</w:t>
-      </w:r>
-      <w:bookmarkStart w:id="14" w:name="_GoBack"/>
-      <w:bookmarkEnd w:id="14"/>
-    </w:p>
-    <w:p>
-      <w:pPr>
-        <w:pStyle w:val="Style2"/>
-        <w:rPr>
-          <w:rStyle w:val="SubtleEmphasis"/>
-        </w:rPr>
-      </w:pPr>
-      <w:r>
-        <w:rPr>
-          <w:rStyle w:val="Style3Char"/>
-        </w:rPr>
-        <w:t>Note:</w:t>
-      </w:r>
-      <w:r>
-        <w:t xml:space="preserve"> </w:t>
-      </w:r>
-      <w:r>
-        <w:rPr>
-          <w:rStyle w:val="SubtleEmphasis"/>
-        </w:rPr>
-        <w:t>At the bottom of the page there will be a popup selector that will allow you to select the files to display alphabetically, allowing you to navigate long lists of files quickly and easily.</w:t>
-      </w:r>
-    </w:p>
-    <w:p>
-      <w:pPr>
-        <w:pStyle w:val="Style2"/>
-      </w:pPr>
-      <w:r>
-        <w:rPr>
-          <w:rStyle w:val="SubtleEmphasis"/>
-        </w:rPr>
-        <w:br/>
-      </w:r>
+        <w:t xml:space="preserve">Codec </w:t>
+      </w:r>
+      <w:r>
+        <w:t>- this describes the format that the subtitle uses.</w:t>
+      </w:r>
+    </w:p>
+    <w:p>
+      <w:pPr>
+        <w:pStyle w:val="TextItalic"/>
+        <w:jc w:val="center"/>
+      </w:pPr>
       <w:r>
         <w:rPr>
           <w:noProof/>
           <w:lang w:val="en-AU" w:eastAsia="en-AU"/>
         </w:rPr>
         <w:drawing>
-          <wp:inline distT="0" distB="0" distL="0" distR="0">
+          <wp:inline distT="0" distB="0" distL="0" distR="0" wp14:anchorId="329BC5C3" wp14:editId="1CFEA481">
+            <wp:extent cx="5284800" cy="2379600"/>
+            <wp:effectExtent l="0" t="0" r="87630" b="97155"/>
+            <wp:docPr id="12" name="Picture 12"/>
+            <wp:cNvGraphicFramePr>
+              <a:graphicFrameLocks xmlns:a="http://schemas.openxmlformats.org/drawingml/2006/main" noChangeAspect="1"/>
+            </wp:cNvGraphicFramePr>
+            <a:graphic xmlns:a="http://schemas.openxmlformats.org/drawingml/2006/main">
+              <a:graphicData uri="http://schemas.openxmlformats.org/drawingml/2006/picture">
+                <pic:pic xmlns:pic="http://schemas.openxmlformats.org/drawingml/2006/picture">
+                  <pic:nvPicPr>
+                    <pic:cNvPr id="12" name="Image 05 Rev1.3.png"/>
+                    <pic:cNvPicPr/>
+                  </pic:nvPicPr>
+                  <pic:blipFill>
+                    <a:blip r:embed="rId20">
+                      <a:extLst>
+                        <a:ext uri="{28A0092B-C50C-407E-A947-70E740481C1C}">
+                          <a14:useLocalDpi xmlns:a14="http://schemas.microsoft.com/office/drawing/2010/main" val="0"/>
+                        </a:ext>
+                      </a:extLst>
+                    </a:blip>
+                    <a:stretch>
+                      <a:fillRect/>
+                    </a:stretch>
+                  </pic:blipFill>
+                  <pic:spPr>
+                    <a:xfrm>
+                      <a:off x="0" y="0"/>
+                      <a:ext cx="5284800" cy="2379600"/>
+                    </a:xfrm>
+                    <a:prstGeom prst="rect">
+                      <a:avLst/>
+                    </a:prstGeom>
+                    <a:effectLst>
+                      <a:outerShdw dist="127000" dir="2700000" algn="ctr" rotWithShape="0">
+                        <a:srgbClr val="000000"/>
+                      </a:outerShdw>
+                    </a:effectLst>
+                  </pic:spPr>
+                </pic:pic>
+              </a:graphicData>
+            </a:graphic>
+          </wp:inline>
+        </w:drawing>
+      </w:r>
+    </w:p>
+    <w:p/>
+    <w:p>
+      <w:pPr>
+        <w:pStyle w:val="Style2"/>
+      </w:pPr>
+      <w:r>
+        <w:rPr>
+          <w:rStyle w:val="Style3Char"/>
+        </w:rPr>
+        <w:t>1.</w:t>
+      </w:r>
+      <w:r>
+        <w:t xml:space="preserve"> Select all will checkmark all external subtitles listed under the file name.</w:t>
+      </w:r>
+    </w:p>
+    <w:p>
+      <w:pPr>
+        <w:pStyle w:val="Style2"/>
+      </w:pPr>
+      <w:r>
+        <w:rPr>
+          <w:rStyle w:val="Style3Char"/>
+        </w:rPr>
+        <w:t>2.</w:t>
+      </w:r>
+      <w:r>
+        <w:t xml:space="preserve"> Clear selection will clear all check marked subtitles under the file name.</w:t>
+      </w:r>
+    </w:p>
+    <w:p>
+      <w:pPr>
+        <w:pStyle w:val="Style2"/>
+      </w:pPr>
+      <w:r>
+        <w:rPr>
+          <w:rStyle w:val="Style3Char"/>
+        </w:rPr>
+        <w:t>3.</w:t>
+      </w:r>
+      <w:r>
+        <w:t xml:space="preserve"> Delete selected will delete all subtitles that have been check marked.</w:t>
+      </w:r>
+    </w:p>
+    <w:p>
+      <w:pPr>
+        <w:pStyle w:val="Style2"/>
+      </w:pPr>
+      <w:r>
+        <w:rPr>
+          <w:rStyle w:val="Style3Char"/>
+        </w:rPr>
+        <w:t>4.</w:t>
+      </w:r>
+      <w:r>
+        <w:t xml:space="preserve"> Upload Subtitle will allow you to upload a subtitle file to your Plex media folder for inclusion in your Plex library.</w:t>
+      </w:r>
+    </w:p>
+    <w:p>
+      <w:pPr>
+        <w:pStyle w:val="Style2"/>
+      </w:pPr>
+      <w:r>
+        <w:rPr>
+          <w:rStyle w:val="Style3Char"/>
+        </w:rPr>
+        <w:t>Note:</w:t>
+      </w:r>
+      <w:r>
+        <w:t xml:space="preserve"> </w:t>
+      </w:r>
+      <w:r>
+        <w:rPr>
+          <w:rStyle w:val="SubtleEmphasis"/>
+        </w:rPr>
+        <w:t>You should ensure that the subtitle file is correctly named (exactly like your video file name) and is in a supported format before you upload it to your Plex folder.</w:t>
+      </w:r>
+    </w:p>
+    <w:p>
+      <w:pPr>
+        <w:pStyle w:val="Style2"/>
+      </w:pPr>
+      <w:r>
+        <w:rPr>
+          <w:rStyle w:val="SubtleEmphasis"/>
+        </w:rPr>
+        <w:t>If you fail to do that, then Plex may not be able to recognize the file correctly and you may have issues locating the subtitle to use in Plex.</w:t>
+      </w:r>
+    </w:p>
+    <w:p>
+      <w:pPr>
+        <w:pStyle w:val="Style2"/>
+      </w:pPr>
+      <w:r>
+        <w:rPr>
+          <w:rStyle w:val="SubtleEmphasis"/>
+        </w:rPr>
+        <w:t>If in doubt or if you spot an issue with the file you just uploaded, you may delete it by selecting the file in the list and then clicking on the Delete Selected button.</w:t>
+      </w:r>
+    </w:p>
+    <w:p>
+      <w:pPr>
+        <w:pStyle w:val="Style2"/>
+      </w:pPr>
+      <w:r>
+        <w:rPr>
+          <w:rStyle w:val="Style3Char"/>
+        </w:rPr>
+        <w:t>5.</w:t>
+      </w:r>
+      <w:r>
+        <w:t xml:space="preserve"> View will open and display the contents of the subtitle file where possible. This button will not be visible if the subtitle file is embedded or the subtitle is in a graphical format.</w:t>
+      </w:r>
+    </w:p>
+    <w:p>
+      <w:pPr>
+        <w:pStyle w:val="Style2"/>
+      </w:pPr>
+      <w:r>
+        <w:rPr>
+          <w:rStyle w:val="Style3Char"/>
+        </w:rPr>
+        <w:t>6</w:t>
+      </w:r>
+      <w:r>
+        <w:rPr>
+          <w:rStyle w:val="Style3Char"/>
+        </w:rPr>
+        <w:t>.</w:t>
+      </w:r>
+      <w:r>
+        <w:t xml:space="preserve"> The download button will appear </w:t>
+      </w:r>
+      <w:r>
+        <w:rPr>
+          <w:rStyle w:val="Style2Char"/>
+        </w:rPr>
+        <w:t>when you have an external subtitle file that you have uploaded or one that has been added by a Plex agent</w:t>
+      </w:r>
+      <w:r>
+        <w:rPr>
+          <w:rStyle w:val="Style2Char"/>
+        </w:rPr>
+        <w:t>. This will allow you to download the subtitle</w:t>
+      </w:r>
+      <w:r>
+        <w:rPr>
+          <w:rStyle w:val="Style2Char"/>
+        </w:rPr>
+        <w:t xml:space="preserve"> file to your local file system.</w:t>
+      </w:r>
+    </w:p>
+    <w:p>
+      <w:pPr>
+        <w:pStyle w:val="Style2"/>
+        <w:rPr>
+          <w:rStyle w:val="SubtleEmphasis"/>
+        </w:rPr>
+      </w:pPr>
+      <w:r>
+        <w:rPr>
+          <w:rStyle w:val="Style3Char"/>
+        </w:rPr>
+        <w:t>Note:</w:t>
+      </w:r>
+      <w:r>
+        <w:t xml:space="preserve"> </w:t>
+      </w:r>
+      <w:r>
+        <w:rPr>
+          <w:rStyle w:val="SubtleEmphasis"/>
+        </w:rPr>
+        <w:t>At the bottom of the page there will be a popup selector that will allow you to select the files to display alphabetically, allowing you to navigate long lists of files quickly and easily.</w:t>
+      </w:r>
+    </w:p>
+    <w:p>
+      <w:pPr>
+        <w:pStyle w:val="Style2"/>
+      </w:pPr>
+      <w:r>
+        <w:rPr>
+          <w:rStyle w:val="SubtleEmphasis"/>
+        </w:rPr>
+        <w:br/>
+      </w:r>
+      <w:r>
+        <w:rPr>
+          <w:noProof/>
+          <w:lang w:val="en-AU" w:eastAsia="en-AU"/>
+        </w:rPr>
+        <w:drawing>
+          <wp:inline distT="0" distB="0" distL="0" distR="0" wp14:anchorId="6FF9BA75" wp14:editId="5A731349">
             <wp:extent cx="5285714" cy="2828571"/>
             <wp:effectExtent l="0" t="0" r="86995" b="86360"/>
             <wp:docPr id="13" name="Picture 13"/>
@@ -3168,7 +3273,7 @@
                     <pic:cNvPicPr/>
                   </pic:nvPicPr>
                   <pic:blipFill>
-                    <a:blip r:embed="rId20">
+                    <a:blip r:embed="rId21">
                       <a:extLst>
                         <a:ext uri="{28A0092B-C50C-407E-A947-70E740481C1C}">
                           <a14:useLocalDpi xmlns:a14="http://schemas.microsoft.com/office/drawing/2010/main" val="0"/>
@@ -3212,7 +3317,7 @@
       <w:pPr>
         <w:pStyle w:val="Heading2"/>
       </w:pPr>
-      <w:bookmarkStart w:id="15" w:name="_Toc462472520"/>
+      <w:bookmarkStart w:id="15" w:name="_Toc474750595"/>
       <w:r>
         <w:lastRenderedPageBreak/>
         <w:t>6</w:t>
@@ -3313,7 +3418,7 @@
           <w:lang w:val="en-AU" w:eastAsia="en-AU"/>
         </w:rPr>
         <w:drawing>
-          <wp:inline distT="0" distB="0" distL="0" distR="0">
+          <wp:inline distT="0" distB="0" distL="0" distR="0" wp14:anchorId="0BB7D03C" wp14:editId="25BC32D0">
             <wp:extent cx="5287113" cy="2829320"/>
             <wp:effectExtent l="0" t="0" r="104140" b="104775"/>
             <wp:docPr id="14" name="Picture 14"/>
@@ -3328,7 +3433,7 @@
                     <pic:cNvPicPr/>
                   </pic:nvPicPr>
                   <pic:blipFill>
-                    <a:blip r:embed="rId21">
+                    <a:blip r:embed="rId22">
                       <a:extLst>
                         <a:ext uri="{28A0092B-C50C-407E-A947-70E740481C1C}">
                           <a14:useLocalDpi xmlns:a14="http://schemas.microsoft.com/office/drawing/2010/main" val="0"/>
@@ -3376,7 +3481,7 @@
         <w:pStyle w:val="Heading2"/>
       </w:pPr>
       <w:bookmarkStart w:id="16" w:name="_Toc449576551"/>
-      <w:bookmarkStart w:id="17" w:name="_Toc462472521"/>
+      <w:bookmarkStart w:id="17" w:name="_Toc474750596"/>
       <w:r>
         <w:lastRenderedPageBreak/>
         <w:t>7</w:t>
@@ -3458,7 +3563,7 @@
           <w:lang w:val="en-AU" w:eastAsia="en-AU"/>
         </w:rPr>
         <w:drawing>
-          <wp:inline distT="0" distB="0" distL="0" distR="0">
+          <wp:inline distT="0" distB="0" distL="0" distR="0" wp14:anchorId="3FF62510" wp14:editId="60F8A5EF">
             <wp:extent cx="5486400" cy="1809115"/>
             <wp:effectExtent l="0" t="0" r="95250" b="95885"/>
             <wp:docPr id="6" name="Picture 6"/>
@@ -3473,7 +3578,7 @@
                     <pic:cNvPicPr/>
                   </pic:nvPicPr>
                   <pic:blipFill>
-                    <a:blip r:embed="rId22">
+                    <a:blip r:embed="rId23">
                       <a:extLst>
                         <a:ext uri="{28A0092B-C50C-407E-A947-70E740481C1C}">
                           <a14:useLocalDpi xmlns:a14="http://schemas.microsoft.com/office/drawing/2010/main" val="0"/>
@@ -3589,7 +3694,7 @@
         <w:pStyle w:val="Heading3"/>
       </w:pPr>
       <w:bookmarkStart w:id="18" w:name="_Toc449576552"/>
-      <w:bookmarkStart w:id="19" w:name="_Toc462472522"/>
+      <w:bookmarkStart w:id="19" w:name="_Toc474750597"/>
       <w:r>
         <w:t>7</w:t>
       </w:r>
@@ -3612,7 +3717,7 @@
           <w:lang w:val="en-AU" w:eastAsia="en-AU"/>
         </w:rPr>
         <w:drawing>
-          <wp:inline distT="0" distB="0" distL="0" distR="0">
+          <wp:inline distT="0" distB="0" distL="0" distR="0" wp14:anchorId="3E02BAD5" wp14:editId="09C664A2">
             <wp:extent cx="5288513" cy="4488089"/>
             <wp:effectExtent l="0" t="0" r="102870" b="103505"/>
             <wp:docPr id="15" name="Picture 15"/>
@@ -3627,7 +3732,7 @@
                     <pic:cNvPicPr/>
                   </pic:nvPicPr>
                   <pic:blipFill>
-                    <a:blip r:embed="rId23">
+                    <a:blip r:embed="rId24">
                       <a:extLst>
                         <a:ext uri="{28A0092B-C50C-407E-A947-70E740481C1C}">
                           <a14:useLocalDpi xmlns:a14="http://schemas.microsoft.com/office/drawing/2010/main" val="0"/>
@@ -3897,7 +4002,7 @@
         <w:pStyle w:val="Heading3"/>
       </w:pPr>
       <w:bookmarkStart w:id="20" w:name="_Toc449576553"/>
-      <w:bookmarkStart w:id="21" w:name="_Toc462472523"/>
+      <w:bookmarkStart w:id="21" w:name="_Toc474750598"/>
       <w:r>
         <w:lastRenderedPageBreak/>
         <w:t>7</w:t>
@@ -3939,7 +4044,7 @@
           <w:lang w:val="en-AU" w:eastAsia="en-AU"/>
         </w:rPr>
         <w:drawing>
-          <wp:inline distT="0" distB="0" distL="0" distR="0">
+          <wp:inline distT="0" distB="0" distL="0" distR="0" wp14:anchorId="1B0F59DE" wp14:editId="36F76A46">
             <wp:extent cx="5287113" cy="3391373"/>
             <wp:effectExtent l="0" t="0" r="104140" b="95250"/>
             <wp:docPr id="16" name="Picture 16"/>
@@ -3954,7 +4059,7 @@
                     <pic:cNvPicPr/>
                   </pic:nvPicPr>
                   <pic:blipFill>
-                    <a:blip r:embed="rId24">
+                    <a:blip r:embed="rId25">
                       <a:extLst>
                         <a:ext uri="{28A0092B-C50C-407E-A947-70E740481C1C}">
                           <a14:useLocalDpi xmlns:a14="http://schemas.microsoft.com/office/drawing/2010/main" val="0"/>
@@ -4058,7 +4163,7 @@
           <w:lang w:val="en-AU" w:eastAsia="en-AU"/>
         </w:rPr>
         <w:drawing>
-          <wp:inline distT="0" distB="0" distL="0" distR="0">
+          <wp:inline distT="0" distB="0" distL="0" distR="0" wp14:anchorId="4CB4C3FD" wp14:editId="4DCFA277">
             <wp:extent cx="5287113" cy="571580"/>
             <wp:effectExtent l="0" t="0" r="85090" b="95250"/>
             <wp:docPr id="17" name="Picture 17"/>
@@ -4073,7 +4178,7 @@
                     <pic:cNvPicPr/>
                   </pic:nvPicPr>
                   <pic:blipFill>
-                    <a:blip r:embed="rId25">
+                    <a:blip r:embed="rId26">
                       <a:extLst>
                         <a:ext uri="{28A0092B-C50C-407E-A947-70E740481C1C}">
                           <a14:useLocalDpi xmlns:a14="http://schemas.microsoft.com/office/drawing/2010/main" val="0"/>
@@ -4120,15 +4225,21 @@
         <w:pStyle w:val="Heading2"/>
       </w:pPr>
       <w:bookmarkStart w:id="23" w:name="_Toc462296360"/>
-      <w:bookmarkStart w:id="24" w:name="_Toc462472524"/>
+      <w:bookmarkStart w:id="24" w:name="_Toc474750599"/>
       <w:r>
         <w:lastRenderedPageBreak/>
         <w:t>8</w:t>
       </w:r>
       <w:r>
-        <w:t>. Find Missing</w:t>
+        <w:t>. Find</w:t>
       </w:r>
       <w:bookmarkEnd w:id="23"/>
+      <w:r>
+        <w:t xml:space="preserve"> </w:t>
+      </w:r>
+      <w:r>
+        <w:t>Media</w:t>
+      </w:r>
       <w:bookmarkEnd w:id="24"/>
     </w:p>
     <w:p>
@@ -4141,7 +4252,16 @@
         <w:pStyle w:val="Style2"/>
       </w:pPr>
       <w:r>
-        <w:t>When you enter the Find Missing function you will be greeted to a list of your Plex libraries as shown in the image below.</w:t>
+        <w:t>When you enter the Find</w:t>
+      </w:r>
+      <w:r>
+        <w:t xml:space="preserve"> </w:t>
+      </w:r>
+      <w:r>
+        <w:t>Media</w:t>
+      </w:r>
+      <w:r>
+        <w:t xml:space="preserve"> function you will be greeted to a list of your Plex libraries as shown in the image below.</w:t>
       </w:r>
     </w:p>
     <w:p>
@@ -4167,7 +4287,7 @@
       <w:r>
         <w:t xml:space="preserve">Linux users (including NAS owners) may consult this guide: </w:t>
       </w:r>
-      <w:hyperlink r:id="rId26" w:history="1">
+      <w:hyperlink r:id="rId27" w:history="1">
         <w:r>
           <w:rPr>
             <w:rStyle w:val="Hyperlink"/>
@@ -4194,7 +4314,7 @@
       <w:r>
         <w:t xml:space="preserve">To ensure your file names are correct and that Plex can easily add and match your files, please follow this guide: </w:t>
       </w:r>
-      <w:hyperlink r:id="rId27" w:history="1">
+      <w:hyperlink r:id="rId28" w:history="1">
         <w:r>
           <w:rPr>
             <w:rStyle w:val="Hyperlink"/>
@@ -4277,7 +4397,7 @@
         </w:rPr>
         <w:lastRenderedPageBreak/>
         <w:drawing>
-          <wp:inline distT="0" distB="0" distL="0" distR="0">
+          <wp:inline distT="0" distB="0" distL="0" distR="0" wp14:anchorId="31989C1A" wp14:editId="46A9685D">
             <wp:extent cx="5486400" cy="3459480"/>
             <wp:effectExtent l="0" t="0" r="95250" b="102870"/>
             <wp:docPr id="7" name="Picture 7"/>
@@ -4292,7 +4412,7 @@
                     <pic:cNvPicPr/>
                   </pic:nvPicPr>
                   <pic:blipFill>
-                    <a:blip r:embed="rId28">
+                    <a:blip r:embed="rId29">
                       <a:extLst>
                         <a:ext uri="{28A0092B-C50C-407E-A947-70E740481C1C}">
                           <a14:useLocalDpi xmlns:a14="http://schemas.microsoft.com/office/drawing/2010/main" val="0"/>
@@ -4398,7 +4518,7 @@
         </w:rPr>
         <w:lastRenderedPageBreak/>
         <w:drawing>
-          <wp:inline distT="0" distB="0" distL="0" distR="0">
+          <wp:inline distT="0" distB="0" distL="0" distR="0" wp14:anchorId="6C15863C" wp14:editId="10CB8C75">
             <wp:extent cx="5486129" cy="2441575"/>
             <wp:effectExtent l="0" t="0" r="95885" b="92075"/>
             <wp:docPr id="1" name="Picture 1"/>
@@ -4413,7 +4533,7 @@
                     <pic:cNvPicPr/>
                   </pic:nvPicPr>
                   <pic:blipFill>
-                    <a:blip r:embed="rId29">
+                    <a:blip r:embed="rId30">
                       <a:extLst>
                         <a:ext uri="{28A0092B-C50C-407E-A947-70E740481C1C}">
                           <a14:useLocalDpi xmlns:a14="http://schemas.microsoft.com/office/drawing/2010/main" val="0"/>
@@ -4471,7 +4591,7 @@
           <w:lang w:val="en-AU" w:eastAsia="en-AU"/>
         </w:rPr>
         <w:drawing>
-          <wp:inline distT="0" distB="0" distL="0" distR="0">
+          <wp:inline distT="0" distB="0" distL="0" distR="0" wp14:anchorId="6BD82444" wp14:editId="5DF434A5">
             <wp:extent cx="5486400" cy="2858400"/>
             <wp:effectExtent l="0" t="0" r="95250" b="94615"/>
             <wp:docPr id="19" name="Picture 19"/>
@@ -4486,7 +4606,7 @@
                     <pic:cNvPicPr/>
                   </pic:nvPicPr>
                   <pic:blipFill>
-                    <a:blip r:embed="rId30">
+                    <a:blip r:embed="rId31">
                       <a:extLst>
                         <a:ext uri="{28A0092B-C50C-407E-A947-70E740481C1C}">
                           <a14:useLocalDpi xmlns:a14="http://schemas.microsoft.com/office/drawing/2010/main" val="0"/>
@@ -4525,7 +4645,7 @@
       <w:r>
         <w:t xml:space="preserve">After checking your files for naming errors and file permissions you find that you are still unable to have Plex find the file/s correctly, you should ask questions in the Plex forums here: </w:t>
       </w:r>
-      <w:hyperlink r:id="rId31" w:history="1">
+      <w:hyperlink r:id="rId32" w:history="1">
         <w:r>
           <w:rPr>
             <w:rStyle w:val="Hyperlink"/>
@@ -4565,7 +4685,7 @@
       <w:pPr>
         <w:pStyle w:val="Heading2"/>
       </w:pPr>
-      <w:bookmarkStart w:id="25" w:name="_Toc462472525"/>
+      <w:bookmarkStart w:id="25" w:name="_Toc474750600"/>
       <w:r>
         <w:lastRenderedPageBreak/>
         <w:t>9</w:t>
@@ -4707,7 +4827,7 @@
       <w:r>
         <w:t xml:space="preserve">To give you some idea of the colors to use and to find their respective color number values, then visit this page: </w:t>
       </w:r>
-      <w:hyperlink r:id="rId32" w:history="1">
+      <w:hyperlink r:id="rId33" w:history="1">
         <w:r>
           <w:rPr>
             <w:rStyle w:val="Hyperlink"/>
@@ -4737,7 +4857,7 @@
         <w:pStyle w:val="Heading2"/>
       </w:pPr>
       <w:bookmarkStart w:id="26" w:name="_Toc449576555"/>
-      <w:bookmarkStart w:id="27" w:name="_Toc462472526"/>
+      <w:bookmarkStart w:id="27" w:name="_Toc474750601"/>
       <w:r>
         <w:lastRenderedPageBreak/>
         <w:t>Credits</w:t>
@@ -4878,7 +4998,7 @@
       </w:pPr>
     </w:p>
     <w:sectPr>
-      <w:footerReference w:type="default" r:id="rId33"/>
+      <w:footerReference w:type="default" r:id="rId34"/>
       <w:pgSz w:w="12240" w:h="15840"/>
       <w:pgMar w:top="1728" w:right="1800" w:bottom="1440" w:left="1800" w:header="720" w:footer="720" w:gutter="0"/>
       <w:pgNumType w:start="0"/>
@@ -4944,7 +5064,7 @@
         <w:sz w:val="20"/>
         <w:szCs w:val="20"/>
       </w:rPr>
-      <w:t>5</w:t>
+      <w:t>6</w:t>
     </w:r>
     <w:r>
       <w:rPr>
@@ -5015,7 +5135,7 @@
         <w:sz w:val="20"/>
         <w:szCs w:val="20"/>
       </w:rPr>
-      <w:t>10</w:t>
+      <w:t>19</w:t>
     </w:r>
     <w:r>
       <w:rPr>
@@ -7301,7 +7421,7 @@
   <w:docParts>
     <w:docPart>
       <w:docPartPr>
-        <w:name w:val="51CA8CCAC77E4C188B1BEB2744933191"/>
+        <w:name w:val="BC55FB21F1B248479DBDAF5CE7052629"/>
         <w:category>
           <w:name w:val="General"/>
           <w:gallery w:val="placeholder"/>
@@ -7312,12 +7432,12 @@
         <w:behaviors>
           <w:behavior w:val="content"/>
         </w:behaviors>
-        <w:guid w:val="{30519500-C1F8-443C-87C9-619050B44408}"/>
+        <w:guid w:val="{C4B2129A-55E5-46B2-A84C-1C4E45D90E93}"/>
       </w:docPartPr>
       <w:docPartBody>
         <w:p>
           <w:pPr>
-            <w:pStyle w:val="51CA8CCAC77E4C188B1BEB2744933191"/>
+            <w:pStyle w:val="BC55FB21F1B248479DBDAF5CE7052629"/>
           </w:pPr>
           <w:r>
             <w:t>[Name]</w:t>
@@ -7327,7 +7447,7 @@
     </w:docPart>
     <w:docPart>
       <w:docPartPr>
-        <w:name w:val="96285F7EEDCC4F17B208EA4C2CE341E1"/>
+        <w:name w:val="45E2E454FADC4469BDFAD12F07E0D036"/>
         <w:category>
           <w:name w:val="General"/>
           <w:gallery w:val="placeholder"/>
@@ -7338,12 +7458,12 @@
         <w:behaviors>
           <w:behavior w:val="content"/>
         </w:behaviors>
-        <w:guid w:val="{D5C6999B-0B4A-421B-9AF4-3E0D90A3719A}"/>
+        <w:guid w:val="{C59C987C-D5FB-4B46-9B7D-568059FC3DA9}"/>
       </w:docPartPr>
       <w:docPartBody>
         <w:p>
           <w:pPr>
-            <w:pStyle w:val="96285F7EEDCC4F17B208EA4C2CE341E1"/>
+            <w:pStyle w:val="45E2E454FADC4469BDFAD12F07E0D036"/>
           </w:pPr>
           <w:r>
             <w:t>[Course Title]</w:t>
@@ -7353,7 +7473,7 @@
     </w:docPart>
     <w:docPart>
       <w:docPartPr>
-        <w:name w:val="C067BCD59C0E44248A9E5D56A79AD95F"/>
+        <w:name w:val="4D4B18981B864E53A56B035F8F3F1BD5"/>
         <w:category>
           <w:name w:val="General"/>
           <w:gallery w:val="placeholder"/>
@@ -7364,12 +7484,12 @@
         <w:behaviors>
           <w:behavior w:val="content"/>
         </w:behaviors>
-        <w:guid w:val="{38A23821-AE21-4D7F-A9B2-757B7C63394E}"/>
+        <w:guid w:val="{E50DD351-5491-4B90-941A-07D229A13A84}"/>
       </w:docPartPr>
       <w:docPartBody>
         <w:p>
           <w:pPr>
-            <w:pStyle w:val="C067BCD59C0E44248A9E5D56A79AD95F"/>
+            <w:pStyle w:val="4D4B18981B864E53A56B035F8F3F1BD5"/>
           </w:pPr>
           <w:r>
             <w:t>[Date]</w:t>
@@ -7463,8 +7583,8 @@
     <w:compatSetting w:name="differentiateMultirowTableHeaders" w:uri="http://schemas.microsoft.com/office/word" w:val="1"/>
   </w:compat>
   <w:rsids>
-    <w:rsidRoot w:val="003B636B"/>
-    <w:rsid w:val="003B636B"/>
+    <w:rsidRoot w:val="003B5258"/>
+    <w:rsid w:val="003B5258"/>
   </w:rsids>
   <m:mathPr>
     <m:mathFont m:val="Cambria Math"/>
@@ -7908,14 +8028,14 @@
     <w:semiHidden/>
     <w:unhideWhenUsed/>
   </w:style>
-  <w:style w:type="paragraph" w:customStyle="1" w:styleId="51CA8CCAC77E4C188B1BEB2744933191">
-    <w:name w:val="51CA8CCAC77E4C188B1BEB2744933191"/>
+  <w:style w:type="paragraph" w:customStyle="1" w:styleId="BC55FB21F1B248479DBDAF5CE7052629">
+    <w:name w:val="BC55FB21F1B248479DBDAF5CE7052629"/>
   </w:style>
-  <w:style w:type="paragraph" w:customStyle="1" w:styleId="96285F7EEDCC4F17B208EA4C2CE341E1">
-    <w:name w:val="96285F7EEDCC4F17B208EA4C2CE341E1"/>
+  <w:style w:type="paragraph" w:customStyle="1" w:styleId="45E2E454FADC4469BDFAD12F07E0D036">
+    <w:name w:val="45E2E454FADC4469BDFAD12F07E0D036"/>
   </w:style>
-  <w:style w:type="paragraph" w:customStyle="1" w:styleId="C067BCD59C0E44248A9E5D56A79AD95F">
-    <w:name w:val="C067BCD59C0E44248A9E5D56A79AD95F"/>
+  <w:style w:type="paragraph" w:customStyle="1" w:styleId="4D4B18981B864E53A56B035F8F3F1BD5">
+    <w:name w:val="4D4B18981B864E53A56B035F8F3F1BD5"/>
   </w:style>
 </w:styles>
 </file>
@@ -8253,7 +8373,7 @@
 </file>
 
 <file path=customXml/itemProps3.xml><?xml version="1.0" encoding="utf-8"?>
-<ds:datastoreItem xmlns:ds="http://schemas.openxmlformats.org/officeDocument/2006/customXml" ds:itemID="{5E1936C9-5467-49CD-BC6E-1C224AFBC8AC}">
+<ds:datastoreItem xmlns:ds="http://schemas.openxmlformats.org/officeDocument/2006/customXml" ds:itemID="{37DBF488-923F-4C1A-B693-D15537D3C950}">
   <ds:schemaRefs>
     <ds:schemaRef ds:uri="http://schemas.openxmlformats.org/officeDocument/2006/bibliography"/>
   </ds:schemaRefs>

</xml_diff>